<commit_message>
Add figure legend to Figure_1.docx file
</commit_message>
<xml_diff>
--- a/output/manuscript/Figure_1.docx
+++ b/output/manuscript/Figure_1.docx
@@ -9,6 +9,289 @@
           <w:u w:val="single"/>
         </w:rPr>
       </w:pPr>
+    </w:p>
+    <w:p>
+      <w:pPr>
+        <w:rPr>
+          <w:rFonts w:ascii="Times New Roman" w:hAnsi="Times New Roman"/>
+          <w:u w:val="single"/>
+        </w:rPr>
+      </w:pPr>
+    </w:p>
+    <w:p>
+      <w:pPr>
+        <w:rPr>
+          <w:rFonts w:ascii="Times New Roman" w:hAnsi="Times New Roman"/>
+          <w:u w:val="single"/>
+        </w:rPr>
+      </w:pPr>
+    </w:p>
+    <w:p>
+      <w:pPr>
+        <w:rPr>
+          <w:rFonts w:ascii="Times New Roman" w:hAnsi="Times New Roman"/>
+          <w:u w:val="single"/>
+        </w:rPr>
+      </w:pPr>
+    </w:p>
+    <w:p>
+      <w:pPr>
+        <w:rPr>
+          <w:rFonts w:ascii="Times New Roman" w:hAnsi="Times New Roman"/>
+          <w:u w:val="single"/>
+        </w:rPr>
+      </w:pPr>
+    </w:p>
+    <w:p>
+      <w:pPr>
+        <w:rPr>
+          <w:rFonts w:ascii="Times New Roman" w:hAnsi="Times New Roman"/>
+          <w:u w:val="single"/>
+        </w:rPr>
+      </w:pPr>
+    </w:p>
+    <w:p>
+      <w:pPr>
+        <w:rPr>
+          <w:rFonts w:ascii="Times New Roman" w:hAnsi="Times New Roman"/>
+          <w:u w:val="single"/>
+        </w:rPr>
+      </w:pPr>
+    </w:p>
+    <w:p>
+      <w:pPr>
+        <w:rPr>
+          <w:rFonts w:ascii="Times New Roman" w:hAnsi="Times New Roman"/>
+          <w:u w:val="single"/>
+        </w:rPr>
+      </w:pPr>
+    </w:p>
+    <w:p>
+      <w:pPr>
+        <w:rPr>
+          <w:rFonts w:ascii="Times New Roman" w:hAnsi="Times New Roman"/>
+          <w:u w:val="single"/>
+        </w:rPr>
+      </w:pPr>
+    </w:p>
+    <w:p>
+      <w:pPr>
+        <w:rPr>
+          <w:rFonts w:ascii="Times New Roman" w:hAnsi="Times New Roman"/>
+          <w:u w:val="single"/>
+        </w:rPr>
+      </w:pPr>
+    </w:p>
+    <w:p>
+      <w:pPr>
+        <w:rPr>
+          <w:rFonts w:ascii="Times New Roman" w:hAnsi="Times New Roman"/>
+          <w:u w:val="single"/>
+        </w:rPr>
+      </w:pPr>
+    </w:p>
+    <w:p>
+      <w:pPr>
+        <w:rPr>
+          <w:rFonts w:ascii="Times New Roman" w:hAnsi="Times New Roman"/>
+          <w:u w:val="single"/>
+        </w:rPr>
+      </w:pPr>
+    </w:p>
+    <w:p>
+      <w:pPr>
+        <w:rPr>
+          <w:rFonts w:ascii="Times New Roman" w:hAnsi="Times New Roman"/>
+          <w:u w:val="single"/>
+        </w:rPr>
+      </w:pPr>
+    </w:p>
+    <w:p>
+      <w:pPr>
+        <w:rPr>
+          <w:rFonts w:ascii="Times New Roman" w:hAnsi="Times New Roman"/>
+          <w:u w:val="single"/>
+        </w:rPr>
+      </w:pPr>
+    </w:p>
+    <w:p>
+      <w:pPr>
+        <w:rPr>
+          <w:rFonts w:ascii="Times New Roman" w:hAnsi="Times New Roman"/>
+          <w:u w:val="single"/>
+        </w:rPr>
+      </w:pPr>
+    </w:p>
+    <w:p>
+      <w:pPr>
+        <w:rPr>
+          <w:rFonts w:ascii="Times New Roman" w:hAnsi="Times New Roman"/>
+          <w:u w:val="single"/>
+        </w:rPr>
+      </w:pPr>
+    </w:p>
+    <w:p>
+      <w:pPr>
+        <w:rPr>
+          <w:rFonts w:ascii="Times New Roman" w:hAnsi="Times New Roman"/>
+          <w:u w:val="single"/>
+        </w:rPr>
+      </w:pPr>
+    </w:p>
+    <w:p>
+      <w:pPr>
+        <w:rPr>
+          <w:rFonts w:ascii="Times New Roman" w:hAnsi="Times New Roman"/>
+          <w:u w:val="single"/>
+        </w:rPr>
+      </w:pPr>
+    </w:p>
+    <w:p>
+      <w:pPr>
+        <w:rPr>
+          <w:rFonts w:ascii="Times New Roman" w:hAnsi="Times New Roman"/>
+          <w:u w:val="single"/>
+        </w:rPr>
+      </w:pPr>
+    </w:p>
+    <w:p>
+      <w:pPr>
+        <w:rPr>
+          <w:rFonts w:ascii="Times New Roman" w:hAnsi="Times New Roman"/>
+          <w:u w:val="single"/>
+        </w:rPr>
+      </w:pPr>
+    </w:p>
+    <w:p>
+      <w:pPr>
+        <w:rPr>
+          <w:rFonts w:ascii="Times New Roman" w:hAnsi="Times New Roman"/>
+          <w:u w:val="single"/>
+        </w:rPr>
+      </w:pPr>
+    </w:p>
+    <w:p>
+      <w:pPr>
+        <w:rPr>
+          <w:rFonts w:ascii="Times New Roman" w:hAnsi="Times New Roman"/>
+          <w:u w:val="single"/>
+        </w:rPr>
+      </w:pPr>
+    </w:p>
+    <w:p>
+      <w:pPr>
+        <w:rPr>
+          <w:rFonts w:ascii="Times New Roman" w:hAnsi="Times New Roman"/>
+          <w:u w:val="single"/>
+        </w:rPr>
+      </w:pPr>
+    </w:p>
+    <w:p>
+      <w:pPr>
+        <w:rPr>
+          <w:rFonts w:ascii="Times New Roman" w:hAnsi="Times New Roman"/>
+          <w:u w:val="single"/>
+        </w:rPr>
+      </w:pPr>
+    </w:p>
+    <w:p>
+      <w:pPr>
+        <w:rPr>
+          <w:rFonts w:ascii="Times New Roman" w:hAnsi="Times New Roman"/>
+          <w:u w:val="single"/>
+        </w:rPr>
+      </w:pPr>
+    </w:p>
+    <w:p>
+      <w:pPr>
+        <w:rPr>
+          <w:rFonts w:ascii="Times New Roman" w:hAnsi="Times New Roman"/>
+          <w:u w:val="single"/>
+        </w:rPr>
+      </w:pPr>
+    </w:p>
+    <w:p>
+      <w:pPr>
+        <w:rPr>
+          <w:rFonts w:ascii="Times New Roman" w:hAnsi="Times New Roman"/>
+          <w:u w:val="single"/>
+        </w:rPr>
+      </w:pPr>
+    </w:p>
+    <w:p>
+      <w:pPr>
+        <w:spacing w:after="120" w:line="480" w:lineRule="auto"/>
+        <w:rPr>
+          <w:rFonts w:ascii="Times New Roman" w:eastAsia="Cambria" w:hAnsi="Times New Roman"/>
+          <w:i/>
+          <w:lang w:val="en-GB"/>
+        </w:rPr>
+      </w:pPr>
+      <w:r>
+        <w:rPr>
+          <w:rFonts w:ascii="Times New Roman" w:eastAsia="Cambria" w:hAnsi="Times New Roman"/>
+          <w:b/>
+          <w:i/>
+          <w:lang w:val="en-GB"/>
+        </w:rPr>
+        <w:t xml:space="preserve">Figure </w:t>
+      </w:r>
+      <w:r>
+        <w:rPr>
+          <w:rFonts w:ascii="Times New Roman" w:eastAsia="Cambria" w:hAnsi="Times New Roman"/>
+          <w:b/>
+          <w:i/>
+          <w:lang w:val="en-GB"/>
+        </w:rPr>
+        <w:fldChar w:fldCharType="begin"/>
+      </w:r>
+      <w:r>
+        <w:rPr>
+          <w:rFonts w:ascii="Times New Roman" w:eastAsia="Cambria" w:hAnsi="Times New Roman"/>
+          <w:b/>
+          <w:i/>
+          <w:lang w:val="en-GB"/>
+        </w:rPr>
+        <w:instrText>SEQ fig \* Arabic</w:instrText>
+      </w:r>
+      <w:r>
+        <w:rPr>
+          <w:rFonts w:ascii="Times New Roman" w:eastAsia="Cambria" w:hAnsi="Times New Roman"/>
+          <w:b/>
+          <w:i/>
+          <w:lang w:val="en-GB"/>
+        </w:rPr>
+        <w:fldChar w:fldCharType="separate"/>
+      </w:r>
+      <w:r>
+        <w:rPr>
+          <w:rFonts w:ascii="Times New Roman" w:eastAsia="Cambria" w:hAnsi="Times New Roman"/>
+          <w:b/>
+          <w:i/>
+          <w:noProof/>
+          <w:lang w:val="en-GB"/>
+        </w:rPr>
+        <w:t>1</w:t>
+      </w:r>
+      <w:r>
+        <w:rPr>
+          <w:rFonts w:ascii="Times New Roman" w:eastAsia="Cambria" w:hAnsi="Times New Roman"/>
+          <w:b/>
+          <w:i/>
+          <w:lang w:val="en-GB"/>
+        </w:rPr>
+        <w:fldChar w:fldCharType="end"/>
+      </w:r>
+      <w:r>
+        <w:rPr>
+          <w:rFonts w:ascii="Times New Roman" w:eastAsia="Cambria" w:hAnsi="Times New Roman"/>
+          <w:i/>
+          <w:lang w:val="en-GB"/>
+        </w:rPr>
+        <w:t>: Flowchart diagram detailing the initiatives included and excluded.</w:t>
+      </w:r>
+      <w:bookmarkStart w:id="0" w:name="_GoBack"/>
+      <w:bookmarkEnd w:id="0"/>
       <w:r>
         <w:rPr>
           <w:rFonts w:ascii="Times New Roman" w:hAnsi="Times New Roman"/>
@@ -2524,8 +2807,6 @@
                               </w:rPr>
                               <w:t>(1)</w:t>
                             </w:r>
-                            <w:bookmarkStart w:id="0" w:name="_GoBack"/>
-                            <w:bookmarkEnd w:id="0"/>
                           </w:p>
                           <w:p>
                             <w:pPr>
@@ -4563,6 +4844,42 @@
       <w:contextualSpacing/>
     </w:pPr>
   </w:style>
+  <w:style w:type="paragraph" w:customStyle="1" w:styleId="ImageCaption">
+    <w:name w:val="Image Caption"/>
+    <w:basedOn w:val="Descripcin"/>
+    <w:rsid w:val="0066729A"/>
+    <w:pPr>
+      <w:spacing w:after="120" w:line="480" w:lineRule="auto"/>
+    </w:pPr>
+    <w:rPr>
+      <w:rFonts w:ascii="Times New Roman" w:eastAsiaTheme="minorHAnsi" w:hAnsi="Times New Roman"/>
+      <w:iCs w:val="0"/>
+      <w:color w:val="auto"/>
+      <w:sz w:val="24"/>
+      <w:szCs w:val="24"/>
+      <w:lang w:val="en-GB"/>
+    </w:rPr>
+  </w:style>
+  <w:style w:type="paragraph" w:styleId="Descripcin">
+    <w:name w:val="caption"/>
+    <w:basedOn w:val="Normal"/>
+    <w:next w:val="Normal"/>
+    <w:uiPriority w:val="35"/>
+    <w:semiHidden/>
+    <w:unhideWhenUsed/>
+    <w:qFormat/>
+    <w:rsid w:val="0066729A"/>
+    <w:pPr>
+      <w:spacing w:after="200"/>
+    </w:pPr>
+    <w:rPr>
+      <w:i/>
+      <w:iCs/>
+      <w:color w:val="44546A" w:themeColor="text2"/>
+      <w:sz w:val="18"/>
+      <w:szCs w:val="18"/>
+    </w:rPr>
+  </w:style>
 </w:styles>
 </file>
 
@@ -4832,7 +5149,7 @@
 </file>
 
 <file path=customXml/itemProps1.xml><?xml version="1.0" encoding="utf-8"?>
-<ds:datastoreItem xmlns:ds="http://schemas.openxmlformats.org/officeDocument/2006/customXml" ds:itemID="{13310543-575B-49C6-83C6-D3195571DF19}">
+<ds:datastoreItem xmlns:ds="http://schemas.openxmlformats.org/officeDocument/2006/customXml" ds:itemID="{473BE822-B02F-4918-89C4-58411EC23F8A}">
   <ds:schemaRefs>
     <ds:schemaRef ds:uri="http://schemas.openxmlformats.org/officeDocument/2006/bibliography"/>
   </ds:schemaRefs>

</xml_diff>